<commit_message>
update tests, add methods
</commit_message>
<xml_diff>
--- a/readme.docx
+++ b/readme.docx
@@ -33,39 +33,27 @@
         <w:rPr>
           <w:lang w:val="en-US"/>
         </w:rPr>
-        <w:t xml:space="preserve">cd to </w:t>
-      </w:r>
-      <w:proofErr w:type="spellStart"/>
-      <w:r>
-        <w:rPr>
-          <w:lang w:val="en-US"/>
-        </w:rPr>
-        <w:t>kanzi</w:t>
-      </w:r>
-      <w:proofErr w:type="spellEnd"/>
+        <w:t>cd to</w:t>
+      </w:r>
+      <w:r>
+        <w:rPr>
+          <w:lang w:val="en-US"/>
+        </w:rPr>
+        <w:t xml:space="preserve"> kanzi</w:t>
+      </w:r>
       <w:r>
         <w:rPr>
           <w:lang w:val="en-US"/>
         </w:rPr>
         <w:t xml:space="preserve">/java and run </w:t>
       </w:r>
-      <w:proofErr w:type="spellStart"/>
       <w:r>
         <w:rPr>
           <w:i/>
           <w:iCs/>
           <w:lang w:val="en-US"/>
         </w:rPr>
-        <w:t>mvn</w:t>
-      </w:r>
-      <w:proofErr w:type="spellEnd"/>
-      <w:r>
-        <w:rPr>
-          <w:i/>
-          <w:iCs/>
-          <w:lang w:val="en-US"/>
-        </w:rPr>
-        <w:t xml:space="preserve"> compile</w:t>
+        <w:t>mvn compile</w:t>
       </w:r>
     </w:p>
     <w:p>
@@ -116,412 +104,194 @@
           <w:iCs/>
           <w:lang w:val="en-US"/>
         </w:rPr>
-        <w:t>java -cp "target\</w:t>
-      </w:r>
-      <w:proofErr w:type="spellStart"/>
+        <w:t>java -cp "target\classes;lib/*" kanzi.app.Kanzi -c -i data/dataset.json -o output/comp.knz -f -t BWT -b 1m -e Huffman -j 1</w:t>
+      </w:r>
       <w:r>
         <w:rPr>
           <w:i/>
           <w:iCs/>
           <w:lang w:val="en-US"/>
         </w:rPr>
-        <w:t>classes;lib</w:t>
-      </w:r>
-      <w:proofErr w:type="spellEnd"/>
+        <w:t xml:space="preserve"> --</w:t>
+      </w:r>
       <w:r>
         <w:rPr>
           <w:i/>
           <w:iCs/>
           <w:lang w:val="en-US"/>
         </w:rPr>
-        <w:t xml:space="preserve">/*" </w:t>
-      </w:r>
-      <w:proofErr w:type="spellStart"/>
+        <w:t>serializer=</w:t>
+      </w:r>
       <w:r>
         <w:rPr>
           <w:i/>
           <w:iCs/>
           <w:lang w:val="en-US"/>
         </w:rPr>
-        <w:t>kanzi.app.Kanzi</w:t>
-      </w:r>
-      <w:proofErr w:type="spellEnd"/>
+        <w:t>arraylist</w:t>
+      </w:r>
+    </w:p>
+    <w:p>
+      <w:pPr>
+        <w:rPr>
+          <w:lang w:val="en-US"/>
+        </w:rPr>
+      </w:pPr>
+      <w:r>
+        <w:rPr>
+          <w:lang w:val="en-US"/>
+        </w:rPr>
+        <w:t>The flag -c or -d controls whether to perform compression or decompression respectively.</w:t>
+      </w:r>
+      <w:r>
+        <w:rPr>
+          <w:lang w:val="en-US"/>
+        </w:rPr>
+        <w:t xml:space="preserve"> Decompression cannot be used concurrently with serialization.</w:t>
+      </w:r>
+    </w:p>
+    <w:p>
+      <w:pPr>
+        <w:rPr>
+          <w:lang w:val="en-US"/>
+        </w:rPr>
+      </w:pPr>
+      <w:r>
+        <w:rPr>
+          <w:lang w:val="en-US"/>
+        </w:rPr>
+        <w:t>-i and -o denote the input and output files respectively.</w:t>
+      </w:r>
+    </w:p>
+    <w:p>
+      <w:pPr>
+        <w:rPr>
+          <w:lang w:val="en-US"/>
+        </w:rPr>
+      </w:pPr>
+      <w:r>
+        <w:rPr>
+          <w:lang w:val="en-US"/>
+        </w:rPr>
+        <w:t>-f forces the file to be overwritten if the output file already exists.</w:t>
+      </w:r>
+    </w:p>
+    <w:p>
+      <w:pPr>
+        <w:rPr>
+          <w:lang w:val="en-US"/>
+        </w:rPr>
+      </w:pPr>
+      <w:r>
+        <w:rPr>
+          <w:lang w:val="en-US"/>
+        </w:rPr>
+        <w:t>-t selects the transform to be used. Those we are using are BWT and LZ.</w:t>
+      </w:r>
+    </w:p>
+    <w:p>
+      <w:pPr>
+        <w:rPr>
+          <w:lang w:val="en-US"/>
+        </w:rPr>
+      </w:pPr>
+      <w:r>
+        <w:rPr>
+          <w:lang w:val="en-US"/>
+        </w:rPr>
+        <w:t>-b controls the block size, here 1m means 1 megabyte.</w:t>
+      </w:r>
+    </w:p>
+    <w:p>
+      <w:pPr>
+        <w:rPr>
+          <w:lang w:val="en-US"/>
+        </w:rPr>
+      </w:pPr>
+      <w:r>
+        <w:rPr>
+          <w:lang w:val="en-US"/>
+        </w:rPr>
+        <w:t xml:space="preserve">-e selects the entropy coding. </w:t>
+      </w:r>
+      <w:r>
+        <w:rPr>
+          <w:lang w:val="en-US"/>
+        </w:rPr>
+        <w:t>For this w</w:t>
+      </w:r>
+      <w:r>
+        <w:rPr>
+          <w:lang w:val="en-US"/>
+        </w:rPr>
+        <w:t>e are only using Huffman.</w:t>
+      </w:r>
+    </w:p>
+    <w:p>
+      <w:pPr>
+        <w:rPr>
+          <w:lang w:val="en-US"/>
+        </w:rPr>
+      </w:pPr>
+      <w:r>
+        <w:rPr>
+          <w:lang w:val="en-US"/>
+        </w:rPr>
+        <w:t>-j selects the number of jobs to be run. This is set to 1 for all experiments to minimize the variability in multithreaded performance.</w:t>
+      </w:r>
+    </w:p>
+    <w:p>
+      <w:pPr>
+        <w:rPr>
+          <w:lang w:val="en-US"/>
+        </w:rPr>
+      </w:pPr>
+      <w:r>
+        <w:rPr>
+          <w:lang w:val="en-US"/>
+        </w:rPr>
+        <w:t>--</w:t>
+      </w:r>
+      <w:r>
+        <w:rPr>
+          <w:lang w:val="en-US"/>
+        </w:rPr>
+        <w:t>serializer= selects a serializer to use on the input file before compression. Options available here are arraylist, hashfunction, hashgrid, hashmapchaining, and hashmap.</w:t>
+      </w:r>
+    </w:p>
+    <w:p>
+      <w:pPr>
+        <w:rPr>
+          <w:lang w:val="en-US"/>
+        </w:rPr>
+      </w:pPr>
+      <w:r>
+        <w:rPr>
+          <w:lang w:val="en-US"/>
+        </w:rPr>
+        <w:t>We gathered data on compression by running the command line tool from the script found in compressionTest.bat. Output for this is logged into log/data.csv.</w:t>
+      </w:r>
+    </w:p>
+    <w:p>
+      <w:pPr>
+        <w:rPr>
+          <w:lang w:val="en-US"/>
+        </w:rPr>
+      </w:pPr>
+      <w:r>
+        <w:rPr>
+          <w:lang w:val="en-US"/>
+        </w:rPr>
+        <w:t xml:space="preserve">We gathered data on serialization using the program in kanzi/serializer/Test.java. This can be run with the command: </w:t>
+      </w:r>
       <w:r>
         <w:rPr>
           <w:i/>
           <w:iCs/>
           <w:lang w:val="en-US"/>
         </w:rPr>
-        <w:t xml:space="preserve"> -c -</w:t>
-      </w:r>
-      <w:proofErr w:type="spellStart"/>
-      <w:r>
-        <w:rPr>
-          <w:i/>
-          <w:iCs/>
-          <w:lang w:val="en-US"/>
-        </w:rPr>
-        <w:t>i</w:t>
-      </w:r>
-      <w:proofErr w:type="spellEnd"/>
-      <w:r>
-        <w:rPr>
-          <w:i/>
-          <w:iCs/>
-          <w:lang w:val="en-US"/>
-        </w:rPr>
-        <w:t xml:space="preserve"> data/</w:t>
-      </w:r>
-      <w:proofErr w:type="spellStart"/>
-      <w:r>
-        <w:rPr>
-          <w:i/>
-          <w:iCs/>
-          <w:lang w:val="en-US"/>
-        </w:rPr>
-        <w:t>dataset.json</w:t>
-      </w:r>
-      <w:proofErr w:type="spellEnd"/>
-      <w:r>
-        <w:rPr>
-          <w:i/>
-          <w:iCs/>
-          <w:lang w:val="en-US"/>
-        </w:rPr>
-        <w:t xml:space="preserve"> -o output/</w:t>
-      </w:r>
-      <w:proofErr w:type="spellStart"/>
-      <w:r>
-        <w:rPr>
-          <w:i/>
-          <w:iCs/>
-          <w:lang w:val="en-US"/>
-        </w:rPr>
-        <w:t>comp.knz</w:t>
-      </w:r>
-      <w:proofErr w:type="spellEnd"/>
-      <w:r>
-        <w:rPr>
-          <w:i/>
-          <w:iCs/>
-          <w:lang w:val="en-US"/>
-        </w:rPr>
-        <w:t xml:space="preserve"> -f -t BWT -b 1m -e Huffman -j 1</w:t>
-      </w:r>
-      <w:r>
-        <w:rPr>
-          <w:i/>
-          <w:iCs/>
-          <w:lang w:val="en-US"/>
-        </w:rPr>
-        <w:t xml:space="preserve"> --</w:t>
-      </w:r>
-      <w:r>
-        <w:rPr>
-          <w:i/>
-          <w:iCs/>
-          <w:lang w:val="en-US"/>
-        </w:rPr>
-        <w:t>serializer=</w:t>
-      </w:r>
-      <w:proofErr w:type="spellStart"/>
-      <w:r>
-        <w:rPr>
-          <w:i/>
-          <w:iCs/>
-          <w:lang w:val="en-US"/>
-        </w:rPr>
-        <w:t>arraylist</w:t>
-      </w:r>
-      <w:proofErr w:type="spellEnd"/>
-    </w:p>
-    <w:p>
-      <w:pPr>
-        <w:rPr>
-          <w:lang w:val="en-US"/>
-        </w:rPr>
-      </w:pPr>
-      <w:r>
-        <w:rPr>
-          <w:lang w:val="en-US"/>
-        </w:rPr>
-        <w:t>The flag -c or -d controls whether to perform compression or decompression respectively.</w:t>
-      </w:r>
-      <w:r>
-        <w:rPr>
-          <w:lang w:val="en-US"/>
-        </w:rPr>
-        <w:t xml:space="preserve"> Decompression cannot be used concurrently with serialization.</w:t>
-      </w:r>
-    </w:p>
-    <w:p>
-      <w:pPr>
-        <w:rPr>
-          <w:lang w:val="en-US"/>
-        </w:rPr>
-      </w:pPr>
-      <w:r>
-        <w:rPr>
-          <w:lang w:val="en-US"/>
-        </w:rPr>
-        <w:t>-</w:t>
-      </w:r>
-      <w:proofErr w:type="spellStart"/>
-      <w:r>
-        <w:rPr>
-          <w:lang w:val="en-US"/>
-        </w:rPr>
-        <w:t>i</w:t>
-      </w:r>
-      <w:proofErr w:type="spellEnd"/>
-      <w:r>
-        <w:rPr>
-          <w:lang w:val="en-US"/>
-        </w:rPr>
-        <w:t xml:space="preserve"> and -o denote the input and output files respectively.</w:t>
-      </w:r>
-    </w:p>
-    <w:p>
-      <w:pPr>
-        <w:rPr>
-          <w:lang w:val="en-US"/>
-        </w:rPr>
-      </w:pPr>
-      <w:r>
-        <w:rPr>
-          <w:lang w:val="en-US"/>
-        </w:rPr>
-        <w:t>-f forces the file to be overwritten if the output file already exists.</w:t>
-      </w:r>
-    </w:p>
-    <w:p>
-      <w:pPr>
-        <w:rPr>
-          <w:lang w:val="en-US"/>
-        </w:rPr>
-      </w:pPr>
-      <w:r>
-        <w:rPr>
-          <w:lang w:val="en-US"/>
-        </w:rPr>
-        <w:t>-t selects the transform to be used. Those we are using are BWT and LZ.</w:t>
-      </w:r>
-    </w:p>
-    <w:p>
-      <w:pPr>
-        <w:rPr>
-          <w:lang w:val="en-US"/>
-        </w:rPr>
-      </w:pPr>
-      <w:r>
-        <w:rPr>
-          <w:lang w:val="en-US"/>
-        </w:rPr>
-        <w:t>-b controls the block size, here 1m means 1 megabyte.</w:t>
-      </w:r>
-    </w:p>
-    <w:p>
-      <w:pPr>
-        <w:rPr>
-          <w:lang w:val="en-US"/>
-        </w:rPr>
-      </w:pPr>
-      <w:r>
-        <w:rPr>
-          <w:lang w:val="en-US"/>
-        </w:rPr>
-        <w:t xml:space="preserve">-e selects the entropy coding. </w:t>
-      </w:r>
-      <w:r>
-        <w:rPr>
-          <w:lang w:val="en-US"/>
-        </w:rPr>
-        <w:t>For this w</w:t>
-      </w:r>
-      <w:r>
-        <w:rPr>
-          <w:lang w:val="en-US"/>
-        </w:rPr>
-        <w:t>e are only using Huffman.</w:t>
-      </w:r>
-    </w:p>
-    <w:p>
-      <w:pPr>
-        <w:rPr>
-          <w:lang w:val="en-US"/>
-        </w:rPr>
-      </w:pPr>
-      <w:r>
-        <w:rPr>
-          <w:lang w:val="en-US"/>
-        </w:rPr>
-        <w:t>-j selects the number of jobs to be run. This is set to 1 for all experiments to minimize the variability in multithreaded performance.</w:t>
-      </w:r>
-    </w:p>
-    <w:p>
-      <w:pPr>
-        <w:rPr>
-          <w:lang w:val="en-US"/>
-        </w:rPr>
-      </w:pPr>
-      <w:r>
-        <w:rPr>
-          <w:lang w:val="en-US"/>
-        </w:rPr>
-        <w:t>--</w:t>
-      </w:r>
-      <w:r>
-        <w:rPr>
-          <w:lang w:val="en-US"/>
-        </w:rPr>
-        <w:t xml:space="preserve">serializer= selects a serializer to use on the input file before compression. Options available here are </w:t>
-      </w:r>
-      <w:proofErr w:type="spellStart"/>
-      <w:r>
-        <w:rPr>
-          <w:lang w:val="en-US"/>
-        </w:rPr>
-        <w:t>arraylist</w:t>
-      </w:r>
-      <w:proofErr w:type="spellEnd"/>
-      <w:r>
-        <w:rPr>
-          <w:lang w:val="en-US"/>
-        </w:rPr>
-        <w:t xml:space="preserve">, </w:t>
-      </w:r>
-      <w:proofErr w:type="spellStart"/>
-      <w:r>
-        <w:rPr>
-          <w:lang w:val="en-US"/>
-        </w:rPr>
-        <w:t>hashfunction</w:t>
-      </w:r>
-      <w:proofErr w:type="spellEnd"/>
-      <w:r>
-        <w:rPr>
-          <w:lang w:val="en-US"/>
-        </w:rPr>
-        <w:t xml:space="preserve">, </w:t>
-      </w:r>
-      <w:proofErr w:type="spellStart"/>
-      <w:r>
-        <w:rPr>
-          <w:lang w:val="en-US"/>
-        </w:rPr>
-        <w:t>hashgrid</w:t>
-      </w:r>
-      <w:proofErr w:type="spellEnd"/>
-      <w:r>
-        <w:rPr>
-          <w:lang w:val="en-US"/>
-        </w:rPr>
-        <w:t xml:space="preserve">, </w:t>
-      </w:r>
-      <w:proofErr w:type="spellStart"/>
-      <w:r>
-        <w:rPr>
-          <w:lang w:val="en-US"/>
-        </w:rPr>
-        <w:t>hashmapchaining</w:t>
-      </w:r>
-      <w:proofErr w:type="spellEnd"/>
-      <w:r>
-        <w:rPr>
-          <w:lang w:val="en-US"/>
-        </w:rPr>
-        <w:t xml:space="preserve">, and </w:t>
-      </w:r>
-      <w:proofErr w:type="spellStart"/>
-      <w:r>
-        <w:rPr>
-          <w:lang w:val="en-US"/>
-        </w:rPr>
-        <w:t>hashmap</w:t>
-      </w:r>
-      <w:proofErr w:type="spellEnd"/>
-      <w:r>
-        <w:rPr>
-          <w:lang w:val="en-US"/>
-        </w:rPr>
-        <w:t>.</w:t>
-      </w:r>
-    </w:p>
-    <w:p>
-      <w:pPr>
-        <w:rPr>
-          <w:lang w:val="en-US"/>
-        </w:rPr>
-      </w:pPr>
-      <w:r>
-        <w:rPr>
-          <w:lang w:val="en-US"/>
-        </w:rPr>
-        <w:t>We gathered data on compression by running the command line tool from the script found in compressionTest.bat. Output for this is logged into log/data.csv.</w:t>
-      </w:r>
-    </w:p>
-    <w:p>
-      <w:pPr>
-        <w:rPr>
-          <w:lang w:val="en-US"/>
-        </w:rPr>
-      </w:pPr>
-      <w:r>
-        <w:rPr>
-          <w:lang w:val="en-US"/>
-        </w:rPr>
-        <w:t xml:space="preserve">We gathered data on serialization using the program in </w:t>
-      </w:r>
-      <w:proofErr w:type="spellStart"/>
-      <w:r>
-        <w:rPr>
-          <w:lang w:val="en-US"/>
-        </w:rPr>
-        <w:t>kanzi</w:t>
-      </w:r>
-      <w:proofErr w:type="spellEnd"/>
-      <w:r>
-        <w:rPr>
-          <w:lang w:val="en-US"/>
-        </w:rPr>
-        <w:t xml:space="preserve">/serializer/Test.java. This can be run with the command: </w:t>
-      </w:r>
-      <w:r>
-        <w:rPr>
-          <w:i/>
-          <w:iCs/>
-          <w:lang w:val="en-US"/>
-        </w:rPr>
-        <w:t>java -cp "target/</w:t>
-      </w:r>
-      <w:proofErr w:type="spellStart"/>
-      <w:r>
-        <w:rPr>
-          <w:i/>
-          <w:iCs/>
-          <w:lang w:val="en-US"/>
-        </w:rPr>
-        <w:t>classes;lib</w:t>
-      </w:r>
-      <w:proofErr w:type="spellEnd"/>
-      <w:r>
-        <w:rPr>
-          <w:i/>
-          <w:iCs/>
-          <w:lang w:val="en-US"/>
-        </w:rPr>
-        <w:t xml:space="preserve">/*" </w:t>
-      </w:r>
-      <w:proofErr w:type="spellStart"/>
-      <w:r>
-        <w:rPr>
-          <w:i/>
-          <w:iCs/>
-          <w:lang w:val="en-US"/>
-        </w:rPr>
-        <w:t>kanzi.serializer.Test</w:t>
-      </w:r>
-      <w:proofErr w:type="spellEnd"/>
+        <w:t>java -cp "target/classes;lib/*" kanzi.serializer.Test</w:t>
+      </w:r>
       <w:r>
         <w:rPr>
           <w:lang w:val="en-US"/>
@@ -574,15 +344,7 @@
     </w:p>
     <w:p>
       <w:r>
-        <w:t xml:space="preserve">Modifications to the code were made to integrate with serialization, as well as to record and log data to csv. Code in </w:t>
-      </w:r>
-      <w:proofErr w:type="spellStart"/>
-      <w:r>
-        <w:t>kanzi</w:t>
-      </w:r>
-      <w:proofErr w:type="spellEnd"/>
-      <w:r>
-        <w:t>/serializer is original.</w:t>
+        <w:t>Modifications to the code were made to integrate with serialization, as well as to record and log data to csv. Code in kanzi/serializer is original.</w:t>
       </w:r>
     </w:p>
     <w:p>
@@ -1004,6 +766,7 @@
   <w:style w:type="character" w:default="1" w:styleId="DefaultParagraphFont">
     <w:name w:val="Default Paragraph Font"/>
     <w:uiPriority w:val="1"/>
+    <w:semiHidden/>
     <w:unhideWhenUsed/>
   </w:style>
   <w:style w:type="table" w:default="1" w:styleId="TableNormal">

</xml_diff>